<commit_message>
made changes to existing files
</commit_message>
<xml_diff>
--- a/Arfan_Assignment4.docx
+++ b/Arfan_Assignment4.docx
@@ -453,7 +453,7 @@
           </mc:Choice>
           <mc:Fallback>
             <w:pict>
-              <v:line w14:anchorId="0126304D" id="Straight Connector 20" o:spid="_x0000_s1026" style="position:absolute;z-index:251691008;visibility:visible;mso-wrap-style:square;mso-width-percent:0;mso-height-percent:0;mso-wrap-distance-left:9pt;mso-wrap-distance-top:0;mso-wrap-distance-right:9pt;mso-wrap-distance-bottom:0;mso-position-horizontal:absolute;mso-position-horizontal-relative:text;mso-position-vertical:absolute;mso-position-vertical-relative:text;mso-width-percent:0;mso-height-percent:0;mso-width-relative:margin;mso-height-relative:margin" from="274.5pt,1.05pt" to="360.75pt,29.55pt" o:gfxdata="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" strokecolor="#4472c4 [3204]" strokeweight=".5pt">
+              <v:line w14:anchorId="11C2CBC5" id="Straight Connector 20" o:spid="_x0000_s1026" style="position:absolute;z-index:251691008;visibility:visible;mso-wrap-style:square;mso-width-percent:0;mso-height-percent:0;mso-wrap-distance-left:9pt;mso-wrap-distance-top:0;mso-wrap-distance-right:9pt;mso-wrap-distance-bottom:0;mso-position-horizontal:absolute;mso-position-horizontal-relative:text;mso-position-vertical:absolute;mso-position-vertical-relative:text;mso-width-percent:0;mso-height-percent:0;mso-width-relative:margin;mso-height-relative:margin" from="274.5pt,1.05pt" to="360.75pt,29.55pt" o:gfxdata="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" strokecolor="#4472c4 [3204]" strokeweight=".5pt">
                 <v:stroke joinstyle="miter"/>
               </v:line>
             </w:pict>
@@ -527,7 +527,7 @@
           </mc:Choice>
           <mc:Fallback>
             <w:pict>
-              <v:line w14:anchorId="3F24279F" id="Straight Connector 21" o:spid="_x0000_s1026" style="position:absolute;flip:x;z-index:251693056;visibility:visible;mso-wrap-style:square;mso-width-percent:0;mso-height-percent:0;mso-wrap-distance-left:9pt;mso-wrap-distance-top:0;mso-wrap-distance-right:9pt;mso-wrap-distance-bottom:0;mso-position-horizontal:absolute;mso-position-horizontal-relative:text;mso-position-vertical:absolute;mso-position-vertical-relative:text;mso-width-percent:0;mso-height-percent:0;mso-width-relative:margin;mso-height-relative:margin" from="74.25pt,1.05pt" to="183.75pt,28.05pt" o:gfxdata="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" strokecolor="#4472c4 [3204]" strokeweight=".5pt">
+              <v:line w14:anchorId="31C46661" id="Straight Connector 21" o:spid="_x0000_s1026" style="position:absolute;flip:x;z-index:251693056;visibility:visible;mso-wrap-style:square;mso-width-percent:0;mso-height-percent:0;mso-wrap-distance-left:9pt;mso-wrap-distance-top:0;mso-wrap-distance-right:9pt;mso-wrap-distance-bottom:0;mso-position-horizontal:absolute;mso-position-horizontal-relative:text;mso-position-vertical:absolute;mso-position-vertical-relative:text;mso-width-percent:0;mso-height-percent:0;mso-width-relative:margin;mso-height-relative:margin" from="74.25pt,1.05pt" to="183.75pt,28.05pt" o:gfxdata="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" strokecolor="#4472c4 [3204]" strokeweight=".5pt">
                 <v:stroke joinstyle="miter"/>
               </v:line>
             </w:pict>
@@ -915,7 +915,7 @@
           </mc:Choice>
           <mc:Fallback>
             <w:pict>
-              <v:line w14:anchorId="7620E688" id="Straight Connector 14" o:spid="_x0000_s1026" style="position:absolute;flip:x;z-index:251678720;visibility:visible;mso-wrap-style:square;mso-width-percent:0;mso-height-percent:0;mso-wrap-distance-left:9pt;mso-wrap-distance-top:0;mso-wrap-distance-right:9pt;mso-wrap-distance-bottom:0;mso-position-horizontal:absolute;mso-position-horizontal-relative:text;mso-position-vertical:absolute;mso-position-vertical-relative:text;mso-width-percent:0;mso-height-percent:0;mso-width-relative:margin;mso-height-relative:margin" from="281.25pt,12pt" to="383.25pt,241.5pt" o:gfxdata="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" strokecolor="#4472c4 [3204]" strokeweight=".5pt">
+              <v:line w14:anchorId="10A16508" id="Straight Connector 14" o:spid="_x0000_s1026" style="position:absolute;flip:x;z-index:251678720;visibility:visible;mso-wrap-style:square;mso-width-percent:0;mso-height-percent:0;mso-wrap-distance-left:9pt;mso-wrap-distance-top:0;mso-wrap-distance-right:9pt;mso-wrap-distance-bottom:0;mso-position-horizontal:absolute;mso-position-horizontal-relative:text;mso-position-vertical:absolute;mso-position-vertical-relative:text;mso-width-percent:0;mso-height-percent:0;mso-width-relative:margin;mso-height-relative:margin" from="281.25pt,12pt" to="383.25pt,241.5pt" o:gfxdata="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" strokecolor="#4472c4 [3204]" strokeweight=".5pt">
                 <v:stroke joinstyle="miter"/>
               </v:line>
             </w:pict>
@@ -989,7 +989,7 @@
           </mc:Choice>
           <mc:Fallback>
             <w:pict>
-              <v:line w14:anchorId="27213D08" id="Straight Connector 19" o:spid="_x0000_s1026" style="position:absolute;flip:x;z-index:251688960;visibility:visible;mso-wrap-style:square;mso-width-percent:0;mso-height-percent:0;mso-wrap-distance-left:9pt;mso-wrap-distance-top:0;mso-wrap-distance-right:9pt;mso-wrap-distance-bottom:0;mso-position-horizontal:absolute;mso-position-horizontal-relative:left-margin-area;mso-position-vertical:absolute;mso-position-vertical-relative:text;mso-width-percent:0;mso-height-percent:0;mso-width-relative:margin;mso-height-relative:margin" from="70.5pt,9.75pt" to="120.75pt,44.25pt" o:gfxdata="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" strokecolor="#4472c4 [3204]" strokeweight=".5pt">
+              <v:line w14:anchorId="64F896D9" id="Straight Connector 19" o:spid="_x0000_s1026" style="position:absolute;flip:x;z-index:251688960;visibility:visible;mso-wrap-style:square;mso-width-percent:0;mso-height-percent:0;mso-wrap-distance-left:9pt;mso-wrap-distance-top:0;mso-wrap-distance-right:9pt;mso-wrap-distance-bottom:0;mso-position-horizontal:absolute;mso-position-horizontal-relative:left-margin-area;mso-position-vertical:absolute;mso-position-vertical-relative:text;mso-width-percent:0;mso-height-percent:0;mso-width-relative:margin;mso-height-relative:margin" from="70.5pt,9.75pt" to="120.75pt,44.25pt" o:gfxdata="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" strokecolor="#4472c4 [3204]" strokeweight=".5pt">
                 <v:stroke joinstyle="miter"/>
                 <w10:wrap anchorx="margin"/>
               </v:line>
@@ -1064,7 +1064,7 @@
           </mc:Choice>
           <mc:Fallback>
             <w:pict>
-              <v:line w14:anchorId="1DDE69F1" id="Straight Connector 18" o:spid="_x0000_s1026" style="position:absolute;z-index:251686912;visibility:visible;mso-wrap-style:square;mso-width-percent:0;mso-height-percent:0;mso-wrap-distance-left:9pt;mso-wrap-distance-top:0;mso-wrap-distance-right:9pt;mso-wrap-distance-bottom:0;mso-position-horizontal:absolute;mso-position-horizontal-relative:text;mso-position-vertical:absolute;mso-position-vertical-relative:text;mso-width-percent:0;mso-height-percent:0;mso-width-relative:margin;mso-height-relative:margin" from="97.5pt,11.25pt" to="164.25pt,45pt" o:gfxdata="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" strokecolor="#4472c4 [3204]" strokeweight=".5pt">
+              <v:line w14:anchorId="2F887996" id="Straight Connector 18" o:spid="_x0000_s1026" style="position:absolute;z-index:251686912;visibility:visible;mso-wrap-style:square;mso-width-percent:0;mso-height-percent:0;mso-wrap-distance-left:9pt;mso-wrap-distance-top:0;mso-wrap-distance-right:9pt;mso-wrap-distance-bottom:0;mso-position-horizontal:absolute;mso-position-horizontal-relative:text;mso-position-vertical:absolute;mso-position-vertical-relative:text;mso-width-percent:0;mso-height-percent:0;mso-width-relative:margin;mso-height-relative:margin" from="97.5pt,11.25pt" to="164.25pt,45pt" o:gfxdata="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" strokecolor="#4472c4 [3204]" strokeweight=".5pt">
                 <v:stroke joinstyle="miter"/>
               </v:line>
             </w:pict>
@@ -1448,7 +1448,7 @@
           </mc:Choice>
           <mc:Fallback>
             <w:pict>
-              <v:line w14:anchorId="5905B44E" id="Straight Connector 17" o:spid="_x0000_s1026" style="position:absolute;z-index:251684864;visibility:visible;mso-wrap-style:square;mso-width-percent:0;mso-height-percent:0;mso-wrap-distance-left:9pt;mso-wrap-distance-top:0;mso-wrap-distance-right:9pt;mso-wrap-distance-bottom:0;mso-position-horizontal:absolute;mso-position-horizontal-relative:text;mso-position-vertical:absolute;mso-position-vertical-relative:text;mso-width-percent:0;mso-height-percent:0;mso-width-relative:margin;mso-height-relative:margin" from="-16.5pt,11.05pt" to="31.5pt,60.55pt" o:gfxdata="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" strokecolor="#4472c4 [3204]" strokeweight=".5pt">
+              <v:line w14:anchorId="7DE0016D" id="Straight Connector 17" o:spid="_x0000_s1026" style="position:absolute;z-index:251684864;visibility:visible;mso-wrap-style:square;mso-width-percent:0;mso-height-percent:0;mso-wrap-distance-left:9pt;mso-wrap-distance-top:0;mso-wrap-distance-right:9pt;mso-wrap-distance-bottom:0;mso-position-horizontal:absolute;mso-position-horizontal-relative:text;mso-position-vertical:absolute;mso-position-vertical-relative:text;mso-width-percent:0;mso-height-percent:0;mso-width-relative:margin;mso-height-relative:margin" from="-16.5pt,11.05pt" to="31.5pt,60.55pt" o:gfxdata="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" strokecolor="#4472c4 [3204]" strokeweight=".5pt">
                 <v:stroke joinstyle="miter"/>
               </v:line>
             </w:pict>
@@ -1534,7 +1534,7 @@
           </mc:Choice>
           <mc:Fallback>
             <w:pict>
-              <v:line w14:anchorId="61239256" id="Straight Connector 16" o:spid="_x0000_s1026" style="position:absolute;flip:x;z-index:251682816;visibility:visible;mso-wrap-style:square;mso-width-percent:0;mso-height-percent:0;mso-wrap-distance-left:9pt;mso-wrap-distance-top:0;mso-wrap-distance-right:9pt;mso-wrap-distance-bottom:0;mso-position-horizontal:absolute;mso-position-horizontal-relative:text;mso-position-vertical:absolute;mso-position-vertical-relative:text;mso-width-percent:0;mso-height-percent:0;mso-width-relative:margin;mso-height-relative:margin" from="123.75pt,.65pt" to="165.75pt,44.9pt" o:gfxdata="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" strokecolor="#4472c4 [3204]" strokeweight=".5pt">
+              <v:line w14:anchorId="6E543FC4" id="Straight Connector 16" o:spid="_x0000_s1026" style="position:absolute;flip:x;z-index:251682816;visibility:visible;mso-wrap-style:square;mso-width-percent:0;mso-height-percent:0;mso-wrap-distance-left:9pt;mso-wrap-distance-top:0;mso-wrap-distance-right:9pt;mso-wrap-distance-bottom:0;mso-position-horizontal:absolute;mso-position-horizontal-relative:text;mso-position-vertical:absolute;mso-position-vertical-relative:text;mso-width-percent:0;mso-height-percent:0;mso-width-relative:margin;mso-height-relative:margin" from="123.75pt,.65pt" to="165.75pt,44.9pt" o:gfxdata="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" strokecolor="#4472c4 [3204]" strokeweight=".5pt">
                 <v:stroke joinstyle="miter"/>
               </v:line>
             </w:pict>
@@ -1769,7 +1769,7 @@
           </mc:Choice>
           <mc:Fallback>
             <w:pict>
-              <v:line w14:anchorId="3B981BE9" id="Straight Connector 15" o:spid="_x0000_s1026" style="position:absolute;z-index:251680768;visibility:visible;mso-wrap-style:square;mso-width-percent:0;mso-height-percent:0;mso-wrap-distance-left:9pt;mso-wrap-distance-top:0;mso-wrap-distance-right:9pt;mso-wrap-distance-bottom:0;mso-position-horizontal:absolute;mso-position-horizontal-relative:text;mso-position-vertical:absolute;mso-position-vertical-relative:text;mso-width-percent:0;mso-height-percent:0;mso-width-relative:margin;mso-height-relative:margin" from="75pt,11.5pt" to="75pt,47.5pt" o:gfxdata="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" strokecolor="#4472c4 [3204]" strokeweight=".5pt">
+              <v:line w14:anchorId="16173BA3" id="Straight Connector 15" o:spid="_x0000_s1026" style="position:absolute;z-index:251680768;visibility:visible;mso-wrap-style:square;mso-width-percent:0;mso-height-percent:0;mso-wrap-distance-left:9pt;mso-wrap-distance-top:0;mso-wrap-distance-right:9pt;mso-wrap-distance-bottom:0;mso-position-horizontal:absolute;mso-position-horizontal-relative:text;mso-position-vertical:absolute;mso-position-vertical-relative:text;mso-width-percent:0;mso-height-percent:0;mso-width-relative:margin;mso-height-relative:margin" from="75pt,11.5pt" to="75pt,47.5pt" o:gfxdata="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" strokecolor="#4472c4 [3204]" strokeweight=".5pt">
                 <v:stroke joinstyle="miter"/>
               </v:line>
             </w:pict>
@@ -2016,7 +2016,7 @@
           </mc:Choice>
           <mc:Fallback>
             <w:pict>
-              <v:line w14:anchorId="2E640831" id="Straight Connector 23" o:spid="_x0000_s1026" style="position:absolute;z-index:251695104;visibility:visible;mso-wrap-style:square;mso-width-percent:0;mso-height-percent:0;mso-wrap-distance-left:9pt;mso-wrap-distance-top:0;mso-wrap-distance-right:9pt;mso-wrap-distance-bottom:0;mso-position-horizontal:absolute;mso-position-horizontal-relative:text;mso-position-vertical:absolute;mso-position-vertical-relative:text;mso-width-percent:0;mso-height-percent:0;mso-width-relative:margin;mso-height-relative:margin" from="126pt,8.9pt" to="254.25pt,48.65pt" o:gfxdata="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" strokecolor="#4472c4 [3204]" strokeweight=".5pt">
+              <v:line w14:anchorId="4AA9BC62" id="Straight Connector 23" o:spid="_x0000_s1026" style="position:absolute;z-index:251695104;visibility:visible;mso-wrap-style:square;mso-width-percent:0;mso-height-percent:0;mso-wrap-distance-left:9pt;mso-wrap-distance-top:0;mso-wrap-distance-right:9pt;mso-wrap-distance-bottom:0;mso-position-horizontal:absolute;mso-position-horizontal-relative:text;mso-position-vertical:absolute;mso-position-vertical-relative:text;mso-width-percent:0;mso-height-percent:0;mso-width-relative:margin;mso-height-relative:margin" from="126pt,8.9pt" to="254.25pt,48.65pt" o:gfxdata="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" strokecolor="#4472c4 [3204]" strokeweight=".5pt">
                 <v:stroke joinstyle="miter"/>
               </v:line>
             </w:pict>
@@ -2215,6 +2215,132 @@
     <w:p>
       <w:pPr>
         <w:pStyle w:val="ListParagraph"/>
+        <w:rPr>
+          <w:rFonts w:ascii="Times New Roman" w:hAnsi="Times New Roman" w:cs="Times New Roman"/>
+          <w:sz w:val="24"/>
+          <w:szCs w:val="24"/>
+        </w:rPr>
+      </w:pPr>
+      <w:r>
+        <w:rPr>
+          <w:rFonts w:ascii="Times New Roman" w:hAnsi="Times New Roman" w:cs="Times New Roman"/>
+          <w:sz w:val="24"/>
+          <w:szCs w:val="24"/>
+        </w:rPr>
+        <w:t>Dataset finding (2 weeks)</w:t>
+      </w:r>
+    </w:p>
+    <w:p>
+      <w:pPr>
+        <w:pStyle w:val="ListParagraph"/>
+        <w:rPr>
+          <w:rFonts w:ascii="Times New Roman" w:hAnsi="Times New Roman" w:cs="Times New Roman"/>
+          <w:sz w:val="24"/>
+          <w:szCs w:val="24"/>
+        </w:rPr>
+      </w:pPr>
+      <w:r>
+        <w:rPr>
+          <w:rFonts w:ascii="Times New Roman" w:hAnsi="Times New Roman" w:cs="Times New Roman"/>
+          <w:sz w:val="24"/>
+          <w:szCs w:val="24"/>
+        </w:rPr>
+        <w:t>Data cleaning (2 week)</w:t>
+      </w:r>
+    </w:p>
+    <w:p>
+      <w:pPr>
+        <w:pStyle w:val="ListParagraph"/>
+        <w:rPr>
+          <w:rFonts w:ascii="Times New Roman" w:hAnsi="Times New Roman" w:cs="Times New Roman"/>
+          <w:sz w:val="24"/>
+          <w:szCs w:val="24"/>
+        </w:rPr>
+      </w:pPr>
+      <w:r>
+        <w:rPr>
+          <w:rFonts w:ascii="Times New Roman" w:hAnsi="Times New Roman" w:cs="Times New Roman"/>
+          <w:sz w:val="24"/>
+          <w:szCs w:val="24"/>
+        </w:rPr>
+        <w:t>Literature review (4 weeks)</w:t>
+      </w:r>
+    </w:p>
+    <w:p>
+      <w:pPr>
+        <w:pStyle w:val="ListParagraph"/>
+        <w:rPr>
+          <w:rFonts w:ascii="Times New Roman" w:hAnsi="Times New Roman" w:cs="Times New Roman"/>
+          <w:sz w:val="24"/>
+          <w:szCs w:val="24"/>
+        </w:rPr>
+      </w:pPr>
+      <w:r>
+        <w:rPr>
+          <w:rFonts w:ascii="Times New Roman" w:hAnsi="Times New Roman" w:cs="Times New Roman"/>
+          <w:sz w:val="24"/>
+          <w:szCs w:val="24"/>
+        </w:rPr>
+        <w:t>Data training (2 weeks)</w:t>
+      </w:r>
+    </w:p>
+    <w:p>
+      <w:pPr>
+        <w:pStyle w:val="ListParagraph"/>
+        <w:rPr>
+          <w:rFonts w:ascii="Times New Roman" w:hAnsi="Times New Roman" w:cs="Times New Roman"/>
+          <w:sz w:val="24"/>
+          <w:szCs w:val="24"/>
+        </w:rPr>
+      </w:pPr>
+      <w:r>
+        <w:rPr>
+          <w:rFonts w:ascii="Times New Roman" w:hAnsi="Times New Roman" w:cs="Times New Roman"/>
+          <w:sz w:val="24"/>
+          <w:szCs w:val="24"/>
+        </w:rPr>
+        <w:t>Data Testing (2 weeks)</w:t>
+      </w:r>
+    </w:p>
+    <w:p>
+      <w:pPr>
+        <w:pStyle w:val="ListParagraph"/>
+        <w:rPr>
+          <w:rFonts w:ascii="Times New Roman" w:hAnsi="Times New Roman" w:cs="Times New Roman"/>
+          <w:sz w:val="24"/>
+          <w:szCs w:val="24"/>
+        </w:rPr>
+      </w:pPr>
+      <w:r>
+        <w:rPr>
+          <w:rFonts w:ascii="Times New Roman" w:hAnsi="Times New Roman" w:cs="Times New Roman"/>
+          <w:sz w:val="24"/>
+          <w:szCs w:val="24"/>
+        </w:rPr>
+        <w:t>Applying ANN and CNN (3 weeks)</w:t>
+      </w:r>
+    </w:p>
+    <w:p>
+      <w:pPr>
+        <w:pStyle w:val="ListParagraph"/>
+        <w:rPr>
+          <w:rFonts w:ascii="Times New Roman" w:hAnsi="Times New Roman" w:cs="Times New Roman"/>
+          <w:sz w:val="24"/>
+          <w:szCs w:val="24"/>
+        </w:rPr>
+      </w:pPr>
+      <w:r>
+        <w:rPr>
+          <w:rFonts w:ascii="Times New Roman" w:hAnsi="Times New Roman" w:cs="Times New Roman"/>
+          <w:sz w:val="24"/>
+          <w:szCs w:val="24"/>
+        </w:rPr>
+        <w:t>Writing report (4 weeks)</w:t>
+      </w:r>
+    </w:p>
+    <w:p>
+      <w:pPr>
+        <w:pStyle w:val="ListParagraph"/>
         <w:numPr>
           <w:ilvl w:val="0"/>
           <w:numId w:val="1"/>
@@ -2241,6 +2367,24 @@
     <w:p>
       <w:pPr>
         <w:pStyle w:val="ListParagraph"/>
+        <w:rPr>
+          <w:rFonts w:ascii="Times New Roman" w:hAnsi="Times New Roman" w:cs="Times New Roman"/>
+          <w:sz w:val="24"/>
+          <w:szCs w:val="24"/>
+        </w:rPr>
+      </w:pPr>
+      <w:r>
+        <w:rPr>
+          <w:rFonts w:ascii="Times New Roman" w:hAnsi="Times New Roman" w:cs="Times New Roman"/>
+          <w:sz w:val="24"/>
+          <w:szCs w:val="24"/>
+        </w:rPr>
+        <w:t>I am planning to this project in 7 milestones as described in the time estimates section.</w:t>
+      </w:r>
+    </w:p>
+    <w:p>
+      <w:pPr>
+        <w:pStyle w:val="ListParagraph"/>
         <w:numPr>
           <w:ilvl w:val="0"/>
           <w:numId w:val="1"/>
@@ -2267,6 +2411,224 @@
     <w:p>
       <w:pPr>
         <w:pStyle w:val="ListParagraph"/>
+        <w:rPr>
+          <w:rFonts w:ascii="Times New Roman" w:hAnsi="Times New Roman" w:cs="Times New Roman"/>
+          <w:sz w:val="24"/>
+          <w:szCs w:val="24"/>
+        </w:rPr>
+      </w:pPr>
+      <w:r>
+        <w:rPr>
+          <w:rFonts w:ascii="Times New Roman" w:hAnsi="Times New Roman" w:cs="Times New Roman"/>
+          <w:sz w:val="24"/>
+          <w:szCs w:val="24"/>
+        </w:rPr>
+        <w:t xml:space="preserve">I will do the tasks like </w:t>
+      </w:r>
+      <w:r>
+        <w:rPr>
+          <w:rFonts w:ascii="Times New Roman" w:hAnsi="Times New Roman" w:cs="Times New Roman"/>
+          <w:sz w:val="24"/>
+          <w:szCs w:val="24"/>
+        </w:rPr>
+        <w:t>Dataset finding</w:t>
+      </w:r>
+      <w:r>
+        <w:rPr>
+          <w:rFonts w:ascii="Times New Roman" w:hAnsi="Times New Roman" w:cs="Times New Roman"/>
+          <w:sz w:val="24"/>
+          <w:szCs w:val="24"/>
+        </w:rPr>
+        <w:t xml:space="preserve"> </w:t>
+      </w:r>
+      <w:r>
+        <w:rPr>
+          <w:rFonts w:ascii="Times New Roman" w:hAnsi="Times New Roman" w:cs="Times New Roman"/>
+          <w:sz w:val="24"/>
+          <w:szCs w:val="24"/>
+        </w:rPr>
+        <w:sym w:font="Wingdings" w:char="F0E0"/>
+      </w:r>
+      <w:r>
+        <w:rPr>
+          <w:rFonts w:ascii="Times New Roman" w:hAnsi="Times New Roman" w:cs="Times New Roman"/>
+          <w:sz w:val="24"/>
+          <w:szCs w:val="24"/>
+        </w:rPr>
+        <w:t xml:space="preserve"> </w:t>
+      </w:r>
+      <w:r>
+        <w:rPr>
+          <w:rFonts w:ascii="Times New Roman" w:hAnsi="Times New Roman" w:cs="Times New Roman"/>
+          <w:sz w:val="24"/>
+          <w:szCs w:val="24"/>
+        </w:rPr>
+        <w:t>Data cleaning</w:t>
+      </w:r>
+      <w:r>
+        <w:rPr>
+          <w:rFonts w:ascii="Times New Roman" w:hAnsi="Times New Roman" w:cs="Times New Roman"/>
+          <w:sz w:val="24"/>
+          <w:szCs w:val="24"/>
+        </w:rPr>
+        <w:t xml:space="preserve"> </w:t>
+      </w:r>
+      <w:r>
+        <w:rPr>
+          <w:rFonts w:ascii="Times New Roman" w:hAnsi="Times New Roman" w:cs="Times New Roman"/>
+          <w:sz w:val="24"/>
+          <w:szCs w:val="24"/>
+        </w:rPr>
+        <w:sym w:font="Wingdings" w:char="F0E0"/>
+      </w:r>
+      <w:r>
+        <w:rPr>
+          <w:rFonts w:ascii="Times New Roman" w:hAnsi="Times New Roman" w:cs="Times New Roman"/>
+          <w:sz w:val="24"/>
+          <w:szCs w:val="24"/>
+        </w:rPr>
+        <w:t xml:space="preserve"> </w:t>
+      </w:r>
+      <w:r>
+        <w:rPr>
+          <w:rFonts w:ascii="Times New Roman" w:hAnsi="Times New Roman" w:cs="Times New Roman"/>
+          <w:sz w:val="24"/>
+          <w:szCs w:val="24"/>
+        </w:rPr>
+        <w:t>Literature review</w:t>
+      </w:r>
+      <w:r>
+        <w:rPr>
+          <w:rFonts w:ascii="Times New Roman" w:hAnsi="Times New Roman" w:cs="Times New Roman"/>
+          <w:sz w:val="24"/>
+          <w:szCs w:val="24"/>
+        </w:rPr>
+        <w:t xml:space="preserve"> </w:t>
+      </w:r>
+      <w:r>
+        <w:rPr>
+          <w:rFonts w:ascii="Times New Roman" w:hAnsi="Times New Roman" w:cs="Times New Roman"/>
+          <w:sz w:val="24"/>
+          <w:szCs w:val="24"/>
+        </w:rPr>
+        <w:sym w:font="Wingdings" w:char="F0E0"/>
+      </w:r>
+      <w:r>
+        <w:rPr>
+          <w:rFonts w:ascii="Times New Roman" w:hAnsi="Times New Roman" w:cs="Times New Roman"/>
+          <w:sz w:val="24"/>
+          <w:szCs w:val="24"/>
+        </w:rPr>
+        <w:t xml:space="preserve"> </w:t>
+      </w:r>
+      <w:r>
+        <w:rPr>
+          <w:rFonts w:ascii="Times New Roman" w:hAnsi="Times New Roman" w:cs="Times New Roman"/>
+          <w:sz w:val="24"/>
+          <w:szCs w:val="24"/>
+        </w:rPr>
+        <w:t>Data training</w:t>
+      </w:r>
+      <w:r>
+        <w:rPr>
+          <w:rFonts w:ascii="Times New Roman" w:hAnsi="Times New Roman" w:cs="Times New Roman"/>
+          <w:sz w:val="24"/>
+          <w:szCs w:val="24"/>
+        </w:rPr>
+        <w:t xml:space="preserve"> </w:t>
+      </w:r>
+      <w:r>
+        <w:rPr>
+          <w:rFonts w:ascii="Times New Roman" w:hAnsi="Times New Roman" w:cs="Times New Roman"/>
+          <w:sz w:val="24"/>
+          <w:szCs w:val="24"/>
+        </w:rPr>
+        <w:sym w:font="Wingdings" w:char="F0E0"/>
+      </w:r>
+      <w:r>
+        <w:rPr>
+          <w:rFonts w:ascii="Times New Roman" w:hAnsi="Times New Roman" w:cs="Times New Roman"/>
+          <w:sz w:val="24"/>
+          <w:szCs w:val="24"/>
+        </w:rPr>
+        <w:t xml:space="preserve"> </w:t>
+      </w:r>
+      <w:r>
+        <w:rPr>
+          <w:rFonts w:ascii="Times New Roman" w:hAnsi="Times New Roman" w:cs="Times New Roman"/>
+          <w:sz w:val="24"/>
+          <w:szCs w:val="24"/>
+        </w:rPr>
+        <w:t>Data Testing</w:t>
+      </w:r>
+      <w:r>
+        <w:rPr>
+          <w:rFonts w:ascii="Times New Roman" w:hAnsi="Times New Roman" w:cs="Times New Roman"/>
+          <w:sz w:val="24"/>
+          <w:szCs w:val="24"/>
+        </w:rPr>
+        <w:t xml:space="preserve"> </w:t>
+      </w:r>
+      <w:r>
+        <w:rPr>
+          <w:rFonts w:ascii="Times New Roman" w:hAnsi="Times New Roman" w:cs="Times New Roman"/>
+          <w:sz w:val="24"/>
+          <w:szCs w:val="24"/>
+        </w:rPr>
+        <w:sym w:font="Wingdings" w:char="F0E0"/>
+      </w:r>
+      <w:r>
+        <w:rPr>
+          <w:rFonts w:ascii="Times New Roman" w:hAnsi="Times New Roman" w:cs="Times New Roman"/>
+          <w:sz w:val="24"/>
+          <w:szCs w:val="24"/>
+        </w:rPr>
+        <w:t xml:space="preserve"> </w:t>
+      </w:r>
+      <w:r>
+        <w:rPr>
+          <w:rFonts w:ascii="Times New Roman" w:hAnsi="Times New Roman" w:cs="Times New Roman"/>
+          <w:sz w:val="24"/>
+          <w:szCs w:val="24"/>
+        </w:rPr>
+        <w:t>Applying ANN and CNN</w:t>
+      </w:r>
+      <w:r>
+        <w:rPr>
+          <w:rFonts w:ascii="Times New Roman" w:hAnsi="Times New Roman" w:cs="Times New Roman"/>
+          <w:sz w:val="24"/>
+          <w:szCs w:val="24"/>
+        </w:rPr>
+        <w:t xml:space="preserve"> </w:t>
+      </w:r>
+      <w:r>
+        <w:rPr>
+          <w:rFonts w:ascii="Times New Roman" w:hAnsi="Times New Roman" w:cs="Times New Roman"/>
+          <w:sz w:val="24"/>
+          <w:szCs w:val="24"/>
+        </w:rPr>
+        <w:sym w:font="Wingdings" w:char="F0E0"/>
+      </w:r>
+      <w:r>
+        <w:rPr>
+          <w:rFonts w:ascii="Times New Roman" w:hAnsi="Times New Roman" w:cs="Times New Roman"/>
+          <w:sz w:val="24"/>
+          <w:szCs w:val="24"/>
+        </w:rPr>
+        <w:t xml:space="preserve"> </w:t>
+      </w:r>
+      <w:r>
+        <w:rPr>
+          <w:rFonts w:ascii="Times New Roman" w:hAnsi="Times New Roman" w:cs="Times New Roman"/>
+          <w:sz w:val="24"/>
+          <w:szCs w:val="24"/>
+        </w:rPr>
+        <w:t>Writing report</w:t>
+      </w:r>
+    </w:p>
+    <w:p>
+      <w:pPr>
+        <w:pStyle w:val="ListParagraph"/>
         <w:numPr>
           <w:ilvl w:val="0"/>
           <w:numId w:val="1"/>
@@ -2293,6 +2655,24 @@
     <w:p>
       <w:pPr>
         <w:pStyle w:val="ListParagraph"/>
+        <w:rPr>
+          <w:rFonts w:ascii="Times New Roman" w:hAnsi="Times New Roman" w:cs="Times New Roman"/>
+          <w:sz w:val="24"/>
+          <w:szCs w:val="24"/>
+        </w:rPr>
+      </w:pPr>
+      <w:r>
+        <w:rPr>
+          <w:rFonts w:ascii="Times New Roman" w:hAnsi="Times New Roman" w:cs="Times New Roman"/>
+          <w:sz w:val="24"/>
+          <w:szCs w:val="24"/>
+        </w:rPr>
+        <w:t>I have started working on the project and hopefully I will complete it by January.</w:t>
+      </w:r>
+    </w:p>
+    <w:p>
+      <w:pPr>
+        <w:pStyle w:val="ListParagraph"/>
         <w:numPr>
           <w:ilvl w:val="0"/>
           <w:numId w:val="1"/>
@@ -2325,6 +2705,181 @@
         </w:rPr>
         <w:t xml:space="preserve"> </w:t>
       </w:r>
+    </w:p>
+    <w:p>
+      <w:pPr>
+        <w:pStyle w:val="ListParagraph"/>
+        <w:rPr>
+          <w:rFonts w:ascii="Times New Roman" w:hAnsi="Times New Roman" w:cs="Times New Roman"/>
+          <w:sz w:val="24"/>
+          <w:szCs w:val="24"/>
+        </w:rPr>
+      </w:pPr>
+      <w:r>
+        <w:rPr>
+          <w:rFonts w:ascii="Times New Roman" w:hAnsi="Times New Roman" w:cs="Times New Roman"/>
+          <w:sz w:val="24"/>
+          <w:szCs w:val="24"/>
+        </w:rPr>
+        <w:t>I will go through my plan again and again to ensure that all the things going according to my plan.</w:t>
+      </w:r>
+    </w:p>
+    <w:p>
+      <w:pPr>
+        <w:rPr>
+          <w:rFonts w:ascii="Times New Roman" w:hAnsi="Times New Roman" w:cs="Times New Roman"/>
+          <w:b/>
+          <w:bCs/>
+          <w:sz w:val="24"/>
+          <w:szCs w:val="24"/>
+        </w:rPr>
+      </w:pPr>
+      <w:r>
+        <w:rPr>
+          <w:rFonts w:ascii="Times New Roman" w:hAnsi="Times New Roman" w:cs="Times New Roman"/>
+          <w:b/>
+          <w:bCs/>
+          <w:sz w:val="24"/>
+          <w:szCs w:val="24"/>
+        </w:rPr>
+        <w:t>Risk Management</w:t>
+      </w:r>
+    </w:p>
+    <w:p>
+      <w:pPr>
+        <w:pStyle w:val="ListParagraph"/>
+        <w:numPr>
+          <w:ilvl w:val="0"/>
+          <w:numId w:val="2"/>
+        </w:numPr>
+        <w:rPr>
+          <w:rFonts w:ascii="Times New Roman" w:hAnsi="Times New Roman" w:cs="Times New Roman"/>
+          <w:b/>
+          <w:bCs/>
+          <w:sz w:val="24"/>
+          <w:szCs w:val="24"/>
+        </w:rPr>
+      </w:pPr>
+      <w:r>
+        <w:rPr>
+          <w:rFonts w:ascii="Times New Roman" w:hAnsi="Times New Roman" w:cs="Times New Roman"/>
+          <w:b/>
+          <w:bCs/>
+          <w:sz w:val="24"/>
+          <w:szCs w:val="24"/>
+        </w:rPr>
+        <w:t>Identify Risks</w:t>
+      </w:r>
+    </w:p>
+    <w:p>
+      <w:pPr>
+        <w:ind w:left="1080"/>
+        <w:rPr>
+          <w:rFonts w:ascii="Times New Roman" w:hAnsi="Times New Roman" w:cs="Times New Roman"/>
+          <w:sz w:val="24"/>
+          <w:szCs w:val="24"/>
+        </w:rPr>
+      </w:pPr>
+      <w:r>
+        <w:rPr>
+          <w:rFonts w:ascii="Times New Roman" w:hAnsi="Times New Roman" w:cs="Times New Roman"/>
+          <w:sz w:val="24"/>
+          <w:szCs w:val="24"/>
+        </w:rPr>
+        <w:t xml:space="preserve">There might be two types of risks: technical and non-technical. Technical risk is usually related to the software and hardware. </w:t>
+      </w:r>
+      <w:r>
+        <w:rPr>
+          <w:rFonts w:ascii="Times New Roman" w:hAnsi="Times New Roman" w:cs="Times New Roman"/>
+          <w:sz w:val="24"/>
+          <w:szCs w:val="24"/>
+        </w:rPr>
+        <w:t>For instance, my laptop might get crashed or I might lose all the data from my laptop. Non-technical risks may include professor leaving the university or he/she might not be happy with me.</w:t>
+      </w:r>
+    </w:p>
+    <w:p>
+      <w:pPr>
+        <w:pStyle w:val="ListParagraph"/>
+        <w:numPr>
+          <w:ilvl w:val="0"/>
+          <w:numId w:val="2"/>
+        </w:numPr>
+        <w:rPr>
+          <w:rFonts w:ascii="Times New Roman" w:hAnsi="Times New Roman" w:cs="Times New Roman"/>
+          <w:b/>
+          <w:bCs/>
+          <w:sz w:val="24"/>
+          <w:szCs w:val="24"/>
+        </w:rPr>
+      </w:pPr>
+      <w:r>
+        <w:rPr>
+          <w:rFonts w:ascii="Times New Roman" w:hAnsi="Times New Roman" w:cs="Times New Roman"/>
+          <w:b/>
+          <w:bCs/>
+          <w:sz w:val="24"/>
+          <w:szCs w:val="24"/>
+        </w:rPr>
+        <w:t>Asses the impacts of risks</w:t>
+      </w:r>
+    </w:p>
+    <w:p>
+      <w:pPr>
+        <w:pStyle w:val="ListParagraph"/>
+        <w:ind w:left="1080"/>
+        <w:rPr>
+          <w:rFonts w:ascii="Times New Roman" w:hAnsi="Times New Roman" w:cs="Times New Roman"/>
+          <w:sz w:val="24"/>
+          <w:szCs w:val="24"/>
+        </w:rPr>
+      </w:pPr>
+      <w:r>
+        <w:rPr>
+          <w:rFonts w:ascii="Times New Roman" w:hAnsi="Times New Roman" w:cs="Times New Roman"/>
+          <w:sz w:val="24"/>
+          <w:szCs w:val="24"/>
+        </w:rPr>
+        <w:t>These risks may be very little dangerous, dangerous, or very dangerous. In case of losing some of my data is not a big issue, but if I lost my whole data then it is very dangerous for me. Moreover, if my supervisor is not happy with me then it will also create potential threats.</w:t>
+      </w:r>
+    </w:p>
+    <w:p>
+      <w:pPr>
+        <w:pStyle w:val="ListParagraph"/>
+        <w:numPr>
+          <w:ilvl w:val="0"/>
+          <w:numId w:val="2"/>
+        </w:numPr>
+        <w:rPr>
+          <w:rFonts w:ascii="Times New Roman" w:hAnsi="Times New Roman" w:cs="Times New Roman"/>
+          <w:b/>
+          <w:bCs/>
+          <w:sz w:val="24"/>
+          <w:szCs w:val="24"/>
+        </w:rPr>
+      </w:pPr>
+      <w:r>
+        <w:rPr>
+          <w:rFonts w:ascii="Times New Roman" w:hAnsi="Times New Roman" w:cs="Times New Roman"/>
+          <w:b/>
+          <w:bCs/>
+          <w:sz w:val="24"/>
+          <w:szCs w:val="24"/>
+        </w:rPr>
+        <w:t>Alleviate critical risks</w:t>
+      </w:r>
+    </w:p>
+    <w:p>
+      <w:pPr>
+        <w:pStyle w:val="ListParagraph"/>
+        <w:ind w:left="1080"/>
+        <w:rPr>
+          <w:rFonts w:ascii="Times New Roman" w:hAnsi="Times New Roman" w:cs="Times New Roman"/>
+          <w:b/>
+          <w:bCs/>
+          <w:sz w:val="24"/>
+          <w:szCs w:val="24"/>
+        </w:rPr>
+      </w:pPr>
     </w:p>
     <w:sectPr>
       <w:pgSz w:w="12240" w:h="15840"/>
@@ -2427,8 +2982,100 @@
       </w:pPr>
     </w:lvl>
   </w:abstractNum>
+  <w:abstractNum w:abstractNumId="1" w15:restartNumberingAfterBreak="0">
+    <w:nsid w:val="59986719"/>
+    <w:multiLevelType w:val="hybridMultilevel"/>
+    <w:tmpl w:val="708E6A50"/>
+    <w:lvl w:ilvl="0" w:tplc="0E54F1B6">
+      <w:start w:val="1"/>
+      <w:numFmt w:val="decimal"/>
+      <w:lvlText w:val="%1."/>
+      <w:lvlJc w:val="left"/>
+      <w:pPr>
+        <w:ind w:left="1080" w:hanging="360"/>
+      </w:pPr>
+      <w:rPr>
+        <w:rFonts w:hint="default"/>
+      </w:rPr>
+    </w:lvl>
+    <w:lvl w:ilvl="1" w:tplc="04090019">
+      <w:start w:val="1"/>
+      <w:numFmt w:val="lowerLetter"/>
+      <w:lvlText w:val="%2."/>
+      <w:lvlJc w:val="left"/>
+      <w:pPr>
+        <w:ind w:left="1800" w:hanging="360"/>
+      </w:pPr>
+    </w:lvl>
+    <w:lvl w:ilvl="2" w:tplc="0409001B" w:tentative="1">
+      <w:start w:val="1"/>
+      <w:numFmt w:val="lowerRoman"/>
+      <w:lvlText w:val="%3."/>
+      <w:lvlJc w:val="right"/>
+      <w:pPr>
+        <w:ind w:left="2520" w:hanging="180"/>
+      </w:pPr>
+    </w:lvl>
+    <w:lvl w:ilvl="3" w:tplc="0409000F" w:tentative="1">
+      <w:start w:val="1"/>
+      <w:numFmt w:val="decimal"/>
+      <w:lvlText w:val="%4."/>
+      <w:lvlJc w:val="left"/>
+      <w:pPr>
+        <w:ind w:left="3240" w:hanging="360"/>
+      </w:pPr>
+    </w:lvl>
+    <w:lvl w:ilvl="4" w:tplc="04090019" w:tentative="1">
+      <w:start w:val="1"/>
+      <w:numFmt w:val="lowerLetter"/>
+      <w:lvlText w:val="%5."/>
+      <w:lvlJc w:val="left"/>
+      <w:pPr>
+        <w:ind w:left="3960" w:hanging="360"/>
+      </w:pPr>
+    </w:lvl>
+    <w:lvl w:ilvl="5" w:tplc="0409001B" w:tentative="1">
+      <w:start w:val="1"/>
+      <w:numFmt w:val="lowerRoman"/>
+      <w:lvlText w:val="%6."/>
+      <w:lvlJc w:val="right"/>
+      <w:pPr>
+        <w:ind w:left="4680" w:hanging="180"/>
+      </w:pPr>
+    </w:lvl>
+    <w:lvl w:ilvl="6" w:tplc="0409000F" w:tentative="1">
+      <w:start w:val="1"/>
+      <w:numFmt w:val="decimal"/>
+      <w:lvlText w:val="%7."/>
+      <w:lvlJc w:val="left"/>
+      <w:pPr>
+        <w:ind w:left="5400" w:hanging="360"/>
+      </w:pPr>
+    </w:lvl>
+    <w:lvl w:ilvl="7" w:tplc="04090019" w:tentative="1">
+      <w:start w:val="1"/>
+      <w:numFmt w:val="lowerLetter"/>
+      <w:lvlText w:val="%8."/>
+      <w:lvlJc w:val="left"/>
+      <w:pPr>
+        <w:ind w:left="6120" w:hanging="360"/>
+      </w:pPr>
+    </w:lvl>
+    <w:lvl w:ilvl="8" w:tplc="0409001B" w:tentative="1">
+      <w:start w:val="1"/>
+      <w:numFmt w:val="lowerRoman"/>
+      <w:lvlText w:val="%9."/>
+      <w:lvlJc w:val="right"/>
+      <w:pPr>
+        <w:ind w:left="6840" w:hanging="180"/>
+      </w:pPr>
+    </w:lvl>
+  </w:abstractNum>
   <w:num w:numId="1" w16cid:durableId="429815534">
     <w:abstractNumId w:val="0"/>
+  </w:num>
+  <w:num w:numId="2" w16cid:durableId="701059103">
+    <w:abstractNumId w:val="1"/>
   </w:num>
 </w:numbering>
 </file>

</xml_diff>